<commit_message>
development section part 1
</commit_message>
<xml_diff>
--- a/Programming Assignment.docx
+++ b/Programming Assignment.docx
@@ -11108,7 +11108,7 @@
           <w:noProof/>
           <w:sz w:val="24"/>
         </w:rPr>
-        <w:t>25</w:t>
+        <w:t>24</w:t>
       </w:r>
       <w:r>
         <w:rPr>
@@ -11256,7 +11256,7 @@
           <w:noProof/>
           <w:sz w:val="24"/>
         </w:rPr>
-        <w:t>26</w:t>
+        <w:t>25</w:t>
       </w:r>
       <w:r>
         <w:rPr>
@@ -11347,7 +11347,27 @@
           <w:szCs w:val="24"/>
           <w:lang w:eastAsia="en-GB"/>
         </w:rPr>
-        <w:t>Example below has been taken from a different applications source.</w:t>
+        <w:t>Example below has been taken from a different applications source</w:t>
+      </w:r>
+      <w:r>
+        <w:rPr>
+          <w:rFonts w:asciiTheme="majorHAnsi" w:eastAsia="Times New Roman" w:hAnsiTheme="majorHAnsi" w:cstheme="majorHAnsi"/>
+          <w:color w:val="0E101A"/>
+          <w:sz w:val="24"/>
+          <w:szCs w:val="24"/>
+          <w:lang w:eastAsia="en-GB"/>
+        </w:rPr>
+        <w:t>, that used Jasmin for app component rendering</w:t>
+      </w:r>
+      <w:r>
+        <w:rPr>
+          <w:rFonts w:asciiTheme="majorHAnsi" w:eastAsia="Times New Roman" w:hAnsiTheme="majorHAnsi" w:cstheme="majorHAnsi"/>
+          <w:color w:val="0E101A"/>
+          <w:sz w:val="24"/>
+          <w:szCs w:val="24"/>
+          <w:lang w:eastAsia="en-GB"/>
+        </w:rPr>
+        <w:t>.</w:t>
       </w:r>
       <w:r>
         <w:rPr>
@@ -11480,7 +11500,7 @@
           <w:noProof/>
           <w:sz w:val="24"/>
         </w:rPr>
-        <w:t>24</w:t>
+        <w:t>26</w:t>
       </w:r>
       <w:r>
         <w:rPr>
@@ -11564,114 +11584,6 @@
         <w:spacing w:after="0" w:line="240" w:lineRule="auto"/>
         <w:rPr>
           <w:rFonts w:asciiTheme="majorHAnsi" w:eastAsia="Times New Roman" w:hAnsiTheme="majorHAnsi" w:cstheme="majorHAnsi"/>
-          <w:color w:val="2F3537"/>
-          <w:sz w:val="24"/>
-          <w:szCs w:val="24"/>
-          <w:lang w:eastAsia="en-GB"/>
-        </w:rPr>
-      </w:pPr>
-    </w:p>
-    <w:p>
-      <w:pPr>
-        <w:spacing w:after="0" w:line="240" w:lineRule="auto"/>
-        <w:rPr>
-          <w:rFonts w:asciiTheme="majorHAnsi" w:eastAsia="Times New Roman" w:hAnsiTheme="majorHAnsi" w:cstheme="majorHAnsi"/>
-          <w:color w:val="2F3537"/>
-          <w:sz w:val="24"/>
-          <w:szCs w:val="24"/>
-          <w:lang w:eastAsia="en-GB"/>
-        </w:rPr>
-      </w:pPr>
-    </w:p>
-    <w:p>
-      <w:pPr>
-        <w:spacing w:after="0" w:line="240" w:lineRule="auto"/>
-        <w:rPr>
-          <w:rFonts w:asciiTheme="majorHAnsi" w:eastAsia="Times New Roman" w:hAnsiTheme="majorHAnsi" w:cstheme="majorHAnsi"/>
-          <w:color w:val="2F3537"/>
-          <w:sz w:val="24"/>
-          <w:szCs w:val="24"/>
-          <w:lang w:eastAsia="en-GB"/>
-        </w:rPr>
-      </w:pPr>
-    </w:p>
-    <w:p>
-      <w:pPr>
-        <w:spacing w:after="0" w:line="240" w:lineRule="auto"/>
-        <w:rPr>
-          <w:rFonts w:asciiTheme="majorHAnsi" w:eastAsia="Times New Roman" w:hAnsiTheme="majorHAnsi" w:cstheme="majorHAnsi"/>
-          <w:color w:val="2F3537"/>
-          <w:sz w:val="24"/>
-          <w:szCs w:val="24"/>
-          <w:lang w:eastAsia="en-GB"/>
-        </w:rPr>
-      </w:pPr>
-    </w:p>
-    <w:p>
-      <w:pPr>
-        <w:spacing w:after="0" w:line="240" w:lineRule="auto"/>
-        <w:rPr>
-          <w:rFonts w:asciiTheme="majorHAnsi" w:eastAsia="Times New Roman" w:hAnsiTheme="majorHAnsi" w:cstheme="majorHAnsi"/>
-          <w:color w:val="2F3537"/>
-          <w:sz w:val="24"/>
-          <w:szCs w:val="24"/>
-          <w:lang w:eastAsia="en-GB"/>
-        </w:rPr>
-      </w:pPr>
-    </w:p>
-    <w:p>
-      <w:pPr>
-        <w:spacing w:after="0" w:line="240" w:lineRule="auto"/>
-        <w:rPr>
-          <w:rFonts w:asciiTheme="majorHAnsi" w:eastAsia="Times New Roman" w:hAnsiTheme="majorHAnsi" w:cstheme="majorHAnsi"/>
-          <w:color w:val="2F3537"/>
-          <w:sz w:val="24"/>
-          <w:szCs w:val="24"/>
-          <w:lang w:eastAsia="en-GB"/>
-        </w:rPr>
-      </w:pPr>
-    </w:p>
-    <w:p>
-      <w:pPr>
-        <w:spacing w:after="0" w:line="240" w:lineRule="auto"/>
-        <w:rPr>
-          <w:rFonts w:asciiTheme="majorHAnsi" w:eastAsia="Times New Roman" w:hAnsiTheme="majorHAnsi" w:cstheme="majorHAnsi"/>
-          <w:color w:val="2F3537"/>
-          <w:sz w:val="24"/>
-          <w:szCs w:val="24"/>
-          <w:lang w:eastAsia="en-GB"/>
-        </w:rPr>
-      </w:pPr>
-    </w:p>
-    <w:p>
-      <w:pPr>
-        <w:spacing w:after="0" w:line="240" w:lineRule="auto"/>
-        <w:rPr>
-          <w:rFonts w:asciiTheme="majorHAnsi" w:eastAsia="Times New Roman" w:hAnsiTheme="majorHAnsi" w:cstheme="majorHAnsi"/>
-          <w:color w:val="2F3537"/>
-          <w:sz w:val="24"/>
-          <w:szCs w:val="24"/>
-          <w:lang w:eastAsia="en-GB"/>
-        </w:rPr>
-      </w:pPr>
-    </w:p>
-    <w:p>
-      <w:pPr>
-        <w:spacing w:after="0" w:line="240" w:lineRule="auto"/>
-        <w:rPr>
-          <w:rFonts w:asciiTheme="majorHAnsi" w:eastAsia="Times New Roman" w:hAnsiTheme="majorHAnsi" w:cstheme="majorHAnsi"/>
-          <w:color w:val="2F3537"/>
-          <w:sz w:val="24"/>
-          <w:szCs w:val="24"/>
-          <w:lang w:eastAsia="en-GB"/>
-        </w:rPr>
-      </w:pPr>
-    </w:p>
-    <w:p>
-      <w:pPr>
-        <w:spacing w:after="0" w:line="240" w:lineRule="auto"/>
-        <w:rPr>
-          <w:rFonts w:asciiTheme="majorHAnsi" w:eastAsia="Times New Roman" w:hAnsiTheme="majorHAnsi" w:cstheme="majorHAnsi"/>
           <w:b/>
           <w:bCs/>
           <w:color w:val="2F3537"/>
@@ -11698,60 +11610,482 @@
         <w:spacing w:after="0" w:line="240" w:lineRule="auto"/>
         <w:rPr>
           <w:rFonts w:asciiTheme="majorHAnsi" w:eastAsia="Times New Roman" w:hAnsiTheme="majorHAnsi" w:cstheme="majorHAnsi"/>
-          <w:color w:val="2F3537"/>
-          <w:sz w:val="24"/>
-          <w:szCs w:val="24"/>
-          <w:lang w:eastAsia="en-GB"/>
-        </w:rPr>
-      </w:pPr>
-    </w:p>
-    <w:p>
-      <w:pPr>
-        <w:spacing w:after="0" w:line="240" w:lineRule="auto"/>
-        <w:rPr>
-          <w:rFonts w:asciiTheme="majorHAnsi" w:eastAsia="Times New Roman" w:hAnsiTheme="majorHAnsi" w:cstheme="majorHAnsi"/>
-          <w:color w:val="2F3537"/>
-          <w:sz w:val="24"/>
-          <w:szCs w:val="24"/>
-          <w:lang w:eastAsia="en-GB"/>
-        </w:rPr>
-      </w:pPr>
-    </w:p>
-    <w:p>
-      <w:pPr>
-        <w:spacing w:after="0" w:line="240" w:lineRule="auto"/>
-        <w:rPr>
-          <w:rFonts w:asciiTheme="majorHAnsi" w:eastAsia="Times New Roman" w:hAnsiTheme="majorHAnsi" w:cstheme="majorHAnsi"/>
-          <w:color w:val="2F3537"/>
-          <w:sz w:val="24"/>
-          <w:szCs w:val="24"/>
-          <w:lang w:eastAsia="en-GB"/>
-        </w:rPr>
-      </w:pPr>
-    </w:p>
-    <w:p>
-      <w:pPr>
-        <w:spacing w:after="0" w:line="240" w:lineRule="auto"/>
-        <w:rPr>
-          <w:rFonts w:asciiTheme="majorHAnsi" w:eastAsia="Times New Roman" w:hAnsiTheme="majorHAnsi" w:cstheme="majorHAnsi"/>
-          <w:color w:val="2F3537"/>
-          <w:sz w:val="24"/>
-          <w:szCs w:val="24"/>
-          <w:lang w:eastAsia="en-GB"/>
-        </w:rPr>
-      </w:pPr>
-    </w:p>
-    <w:p>
-      <w:pPr>
-        <w:spacing w:after="0" w:line="240" w:lineRule="auto"/>
-        <w:rPr>
-          <w:rFonts w:asciiTheme="majorHAnsi" w:eastAsia="Times New Roman" w:hAnsiTheme="majorHAnsi" w:cstheme="majorHAnsi"/>
-          <w:color w:val="2F3537"/>
-          <w:sz w:val="24"/>
-          <w:szCs w:val="24"/>
-          <w:lang w:eastAsia="en-GB"/>
-        </w:rPr>
-      </w:pPr>
+          <w:b/>
+          <w:bCs/>
+          <w:color w:val="2F3537"/>
+          <w:sz w:val="24"/>
+          <w:szCs w:val="24"/>
+          <w:lang w:eastAsia="en-GB"/>
+        </w:rPr>
+      </w:pPr>
+    </w:p>
+    <w:p>
+      <w:pPr>
+        <w:spacing w:after="0" w:line="240" w:lineRule="auto"/>
+        <w:rPr>
+          <w:rFonts w:asciiTheme="majorHAnsi" w:eastAsia="Times New Roman" w:hAnsiTheme="majorHAnsi" w:cstheme="majorHAnsi"/>
+          <w:color w:val="2F3537"/>
+          <w:sz w:val="24"/>
+          <w:szCs w:val="24"/>
+          <w:lang w:eastAsia="en-GB"/>
+        </w:rPr>
+      </w:pPr>
+    </w:p>
+    <w:p>
+      <w:pPr>
+        <w:spacing w:after="0" w:line="240" w:lineRule="auto"/>
+        <w:rPr>
+          <w:rFonts w:asciiTheme="majorHAnsi" w:eastAsia="Times New Roman" w:hAnsiTheme="majorHAnsi" w:cstheme="majorHAnsi"/>
+          <w:color w:val="2F3537"/>
+          <w:sz w:val="24"/>
+          <w:szCs w:val="24"/>
+          <w:lang w:eastAsia="en-GB"/>
+        </w:rPr>
+      </w:pPr>
+      <w:r>
+        <w:rPr>
+          <w:rFonts w:asciiTheme="majorHAnsi" w:eastAsia="Times New Roman" w:hAnsiTheme="majorHAnsi" w:cstheme="majorHAnsi"/>
+          <w:color w:val="2F3537"/>
+          <w:sz w:val="24"/>
+          <w:szCs w:val="24"/>
+          <w:lang w:eastAsia="en-GB"/>
+        </w:rPr>
+        <w:t>The student management application uses TKINTER</w:t>
+      </w:r>
+      <w:r>
+        <w:rPr>
+          <w:rFonts w:asciiTheme="majorHAnsi" w:eastAsia="Times New Roman" w:hAnsiTheme="majorHAnsi" w:cstheme="majorHAnsi"/>
+          <w:color w:val="2F3537"/>
+          <w:sz w:val="24"/>
+          <w:szCs w:val="24"/>
+          <w:lang w:eastAsia="en-GB"/>
+        </w:rPr>
+        <w:t xml:space="preserve"> for its GUI which</w:t>
+      </w:r>
+      <w:r>
+        <w:rPr>
+          <w:rFonts w:asciiTheme="majorHAnsi" w:eastAsia="Times New Roman" w:hAnsiTheme="majorHAnsi" w:cstheme="majorHAnsi"/>
+          <w:color w:val="2F3537"/>
+          <w:sz w:val="24"/>
+          <w:szCs w:val="24"/>
+          <w:lang w:eastAsia="en-GB"/>
+        </w:rPr>
+        <w:t xml:space="preserve"> is built in the main python package</w:t>
+      </w:r>
+      <w:r>
+        <w:rPr>
+          <w:rFonts w:asciiTheme="majorHAnsi" w:eastAsia="Times New Roman" w:hAnsiTheme="majorHAnsi" w:cstheme="majorHAnsi"/>
+          <w:color w:val="2F3537"/>
+          <w:sz w:val="24"/>
+          <w:szCs w:val="24"/>
+          <w:lang w:eastAsia="en-GB"/>
+        </w:rPr>
+        <w:t xml:space="preserve">, but it has its trade-offs in flexibility, general look-and-feel and its lack of integral solutions for widget customisation and layout. For instance, there is no built-in button hover property (solution explained in OOP section). </w:t>
+      </w:r>
+    </w:p>
+    <w:p>
+      <w:pPr>
+        <w:spacing w:after="0" w:line="240" w:lineRule="auto"/>
+        <w:rPr>
+          <w:rFonts w:asciiTheme="majorHAnsi" w:eastAsia="Times New Roman" w:hAnsiTheme="majorHAnsi" w:cstheme="majorHAnsi"/>
+          <w:color w:val="2F3537"/>
+          <w:sz w:val="24"/>
+          <w:szCs w:val="24"/>
+          <w:lang w:eastAsia="en-GB"/>
+        </w:rPr>
+      </w:pPr>
+    </w:p>
+    <w:p>
+      <w:pPr>
+        <w:spacing w:after="0" w:line="240" w:lineRule="auto"/>
+        <w:rPr>
+          <w:rFonts w:asciiTheme="majorHAnsi" w:eastAsia="Times New Roman" w:hAnsiTheme="majorHAnsi" w:cstheme="majorHAnsi"/>
+          <w:color w:val="2F3537"/>
+          <w:sz w:val="24"/>
+          <w:szCs w:val="24"/>
+          <w:lang w:eastAsia="en-GB"/>
+        </w:rPr>
+      </w:pPr>
+    </w:p>
+    <w:p>
+      <w:pPr>
+        <w:spacing w:after="0" w:line="240" w:lineRule="auto"/>
+        <w:rPr>
+          <w:rFonts w:asciiTheme="majorHAnsi" w:eastAsia="Times New Roman" w:hAnsiTheme="majorHAnsi" w:cstheme="majorHAnsi"/>
+          <w:color w:val="2F3537"/>
+          <w:sz w:val="24"/>
+          <w:szCs w:val="24"/>
+          <w:lang w:eastAsia="en-GB"/>
+        </w:rPr>
+      </w:pPr>
+    </w:p>
+    <w:p>
+      <w:pPr>
+        <w:spacing w:after="0" w:line="240" w:lineRule="auto"/>
+        <w:rPr>
+          <w:rFonts w:asciiTheme="majorHAnsi" w:eastAsia="Times New Roman" w:hAnsiTheme="majorHAnsi" w:cstheme="majorHAnsi"/>
+          <w:color w:val="2F3537"/>
+          <w:sz w:val="24"/>
+          <w:szCs w:val="24"/>
+          <w:lang w:eastAsia="en-GB"/>
+        </w:rPr>
+      </w:pPr>
+      <w:r>
+        <w:rPr>
+          <w:rFonts w:asciiTheme="majorHAnsi" w:eastAsia="Times New Roman" w:hAnsiTheme="majorHAnsi" w:cstheme="majorHAnsi"/>
+          <w:color w:val="2F3537"/>
+          <w:sz w:val="24"/>
+          <w:szCs w:val="24"/>
+          <w:lang w:eastAsia="en-GB"/>
+        </w:rPr>
+        <w:t>Development started with collecting the specifications.</w:t>
+      </w:r>
+    </w:p>
+    <w:p>
+      <w:pPr>
+        <w:spacing w:after="0" w:line="240" w:lineRule="auto"/>
+        <w:rPr>
+          <w:rFonts w:asciiTheme="majorHAnsi" w:eastAsia="Times New Roman" w:hAnsiTheme="majorHAnsi" w:cstheme="majorHAnsi"/>
+          <w:color w:val="2F3537"/>
+          <w:sz w:val="24"/>
+          <w:szCs w:val="24"/>
+          <w:lang w:eastAsia="en-GB"/>
+        </w:rPr>
+      </w:pPr>
+    </w:p>
+    <w:p>
+      <w:pPr>
+        <w:spacing w:after="0" w:line="240" w:lineRule="auto"/>
+        <w:rPr>
+          <w:rFonts w:asciiTheme="majorHAnsi" w:eastAsia="Times New Roman" w:hAnsiTheme="majorHAnsi" w:cstheme="majorHAnsi"/>
+          <w:color w:val="2F3537"/>
+          <w:sz w:val="24"/>
+          <w:szCs w:val="24"/>
+          <w:lang w:eastAsia="en-GB"/>
+        </w:rPr>
+      </w:pPr>
+    </w:p>
+    <w:p>
+      <w:pPr>
+        <w:keepNext/>
+        <w:spacing w:after="0" w:line="240" w:lineRule="auto"/>
+      </w:pPr>
+      <w:r>
+        <w:rPr>
+          <w:noProof/>
+        </w:rPr>
+        <w:drawing>
+          <wp:inline distT="0" distB="0" distL="0" distR="0" wp14:anchorId="5FF1354A" wp14:editId="5DD2C6DD">
+            <wp:extent cx="6120130" cy="2006600"/>
+            <wp:effectExtent l="0" t="0" r="0" b="0"/>
+            <wp:docPr id="40" name="Picture 40"/>
+            <wp:cNvGraphicFramePr>
+              <a:graphicFrameLocks xmlns:a="http://schemas.openxmlformats.org/drawingml/2006/main" noChangeAspect="1"/>
+            </wp:cNvGraphicFramePr>
+            <a:graphic xmlns:a="http://schemas.openxmlformats.org/drawingml/2006/main">
+              <a:graphicData uri="http://schemas.openxmlformats.org/drawingml/2006/picture">
+                <pic:pic xmlns:pic="http://schemas.openxmlformats.org/drawingml/2006/picture">
+                  <pic:nvPicPr>
+                    <pic:cNvPr id="40" name="Picture 40"/>
+                    <pic:cNvPicPr/>
+                  </pic:nvPicPr>
+                  <pic:blipFill>
+                    <a:blip r:embed="rId35">
+                      <a:extLst>
+                        <a:ext uri="{28A0092B-C50C-407E-A947-70E740481C1C}">
+                          <a14:useLocalDpi xmlns:a14="http://schemas.microsoft.com/office/drawing/2010/main" val="0"/>
+                        </a:ext>
+                      </a:extLst>
+                    </a:blip>
+                    <a:stretch>
+                      <a:fillRect/>
+                    </a:stretch>
+                  </pic:blipFill>
+                  <pic:spPr>
+                    <a:xfrm>
+                      <a:off x="0" y="0"/>
+                      <a:ext cx="6120130" cy="2006600"/>
+                    </a:xfrm>
+                    <a:prstGeom prst="rect">
+                      <a:avLst/>
+                    </a:prstGeom>
+                  </pic:spPr>
+                </pic:pic>
+              </a:graphicData>
+            </a:graphic>
+          </wp:inline>
+        </w:drawing>
+      </w:r>
+    </w:p>
+    <w:p>
+      <w:pPr>
+        <w:pStyle w:val="Caption"/>
+        <w:rPr>
+          <w:rFonts w:asciiTheme="majorHAnsi" w:eastAsia="Times New Roman" w:hAnsiTheme="majorHAnsi" w:cstheme="majorHAnsi"/>
+          <w:color w:val="2F3537"/>
+          <w:sz w:val="24"/>
+          <w:szCs w:val="24"/>
+          <w:lang w:eastAsia="en-GB"/>
+        </w:rPr>
+      </w:pPr>
+      <w:r>
+        <w:rPr>
+          <w:b/>
+          <w:bCs/>
+          <w:sz w:val="24"/>
+        </w:rPr>
+        <w:t xml:space="preserve">Figure </w:t>
+      </w:r>
+      <w:r>
+        <w:rPr>
+          <w:b/>
+          <w:bCs/>
+          <w:sz w:val="24"/>
+        </w:rPr>
+        <w:fldChar w:fldCharType="begin"/>
+      </w:r>
+      <w:r>
+        <w:rPr>
+          <w:b/>
+          <w:bCs/>
+          <w:sz w:val="24"/>
+        </w:rPr>
+        <w:instrText xml:space="preserve"> SEQ Figure \* ARABIC </w:instrText>
+      </w:r>
+      <w:r>
+        <w:rPr>
+          <w:b/>
+          <w:bCs/>
+          <w:sz w:val="24"/>
+        </w:rPr>
+        <w:fldChar w:fldCharType="separate"/>
+      </w:r>
+      <w:r>
+        <w:rPr>
+          <w:b/>
+          <w:bCs/>
+          <w:noProof/>
+          <w:sz w:val="24"/>
+        </w:rPr>
+        <w:t>27</w:t>
+      </w:r>
+      <w:r>
+        <w:rPr>
+          <w:b/>
+          <w:bCs/>
+          <w:sz w:val="24"/>
+        </w:rPr>
+        <w:fldChar w:fldCharType="end"/>
+      </w:r>
+      <w:r>
+        <w:rPr>
+          <w:sz w:val="24"/>
+        </w:rPr>
+        <w:t xml:space="preserve"> - Data Specification</w:t>
+      </w:r>
+      <w:r>
+        <w:rPr>
+          <w:sz w:val="24"/>
+        </w:rPr>
+        <w:t>s</w:t>
+      </w:r>
+    </w:p>
+    <w:p>
+      <w:pPr>
+        <w:spacing w:after="0" w:line="240" w:lineRule="auto"/>
+        <w:rPr>
+          <w:rFonts w:asciiTheme="majorHAnsi" w:eastAsia="Times New Roman" w:hAnsiTheme="majorHAnsi" w:cstheme="majorHAnsi"/>
+          <w:color w:val="2F3537"/>
+          <w:sz w:val="24"/>
+          <w:szCs w:val="24"/>
+          <w:lang w:eastAsia="en-GB"/>
+        </w:rPr>
+      </w:pPr>
+    </w:p>
+    <w:p>
+      <w:pPr>
+        <w:spacing w:after="0" w:line="240" w:lineRule="auto"/>
+        <w:rPr>
+          <w:rFonts w:asciiTheme="majorHAnsi" w:eastAsia="Times New Roman" w:hAnsiTheme="majorHAnsi" w:cstheme="majorHAnsi"/>
+          <w:color w:val="2F3537"/>
+          <w:sz w:val="24"/>
+          <w:szCs w:val="24"/>
+          <w:lang w:eastAsia="en-GB"/>
+        </w:rPr>
+      </w:pPr>
+    </w:p>
+    <w:p>
+      <w:pPr>
+        <w:spacing w:after="0" w:line="240" w:lineRule="auto"/>
+        <w:rPr>
+          <w:rFonts w:asciiTheme="majorHAnsi" w:eastAsia="Times New Roman" w:hAnsiTheme="majorHAnsi" w:cstheme="majorHAnsi"/>
+          <w:color w:val="2F3537"/>
+          <w:sz w:val="24"/>
+          <w:szCs w:val="24"/>
+          <w:lang w:eastAsia="en-GB"/>
+        </w:rPr>
+      </w:pPr>
+    </w:p>
+    <w:p>
+      <w:pPr>
+        <w:spacing w:after="0" w:line="240" w:lineRule="auto"/>
+        <w:rPr>
+          <w:rFonts w:asciiTheme="majorHAnsi" w:eastAsia="Times New Roman" w:hAnsiTheme="majorHAnsi" w:cstheme="majorHAnsi"/>
+          <w:color w:val="2F3537"/>
+          <w:sz w:val="24"/>
+          <w:szCs w:val="24"/>
+          <w:lang w:eastAsia="en-GB"/>
+        </w:rPr>
+      </w:pPr>
+    </w:p>
+    <w:p>
+      <w:pPr>
+        <w:spacing w:after="0" w:line="240" w:lineRule="auto"/>
+        <w:rPr>
+          <w:rFonts w:asciiTheme="majorHAnsi" w:eastAsia="Times New Roman" w:hAnsiTheme="majorHAnsi" w:cstheme="majorHAnsi"/>
+          <w:color w:val="2F3537"/>
+          <w:sz w:val="24"/>
+          <w:szCs w:val="24"/>
+          <w:lang w:eastAsia="en-GB"/>
+        </w:rPr>
+      </w:pPr>
+    </w:p>
+    <w:p>
+      <w:pPr>
+        <w:spacing w:after="0" w:line="240" w:lineRule="auto"/>
+        <w:rPr>
+          <w:rFonts w:asciiTheme="majorHAnsi" w:eastAsia="Times New Roman" w:hAnsiTheme="majorHAnsi" w:cstheme="majorHAnsi"/>
+          <w:color w:val="2F3537"/>
+          <w:sz w:val="24"/>
+          <w:szCs w:val="24"/>
+          <w:lang w:eastAsia="en-GB"/>
+        </w:rPr>
+      </w:pPr>
+    </w:p>
+    <w:p>
+      <w:pPr>
+        <w:keepNext/>
+        <w:spacing w:after="0" w:line="240" w:lineRule="auto"/>
+      </w:pPr>
+      <w:r>
+        <w:rPr>
+          <w:rFonts w:asciiTheme="majorHAnsi" w:eastAsia="Times New Roman" w:hAnsiTheme="majorHAnsi" w:cstheme="majorHAnsi"/>
+          <w:noProof/>
+          <w:color w:val="2F3537"/>
+          <w:sz w:val="24"/>
+          <w:szCs w:val="24"/>
+          <w:lang w:eastAsia="en-GB"/>
+        </w:rPr>
+        <w:lastRenderedPageBreak/>
+        <w:drawing>
+          <wp:inline distT="0" distB="0" distL="0" distR="0" wp14:anchorId="78727BC2" wp14:editId="377FA0AA">
+            <wp:extent cx="6086475" cy="2676525"/>
+            <wp:effectExtent l="0" t="0" r="9525" b="9525"/>
+            <wp:docPr id="41" name="Picture 41"/>
+            <wp:cNvGraphicFramePr>
+              <a:graphicFrameLocks xmlns:a="http://schemas.openxmlformats.org/drawingml/2006/main" noChangeAspect="1"/>
+            </wp:cNvGraphicFramePr>
+            <a:graphic xmlns:a="http://schemas.openxmlformats.org/drawingml/2006/main">
+              <a:graphicData uri="http://schemas.openxmlformats.org/drawingml/2006/picture">
+                <pic:pic xmlns:pic="http://schemas.openxmlformats.org/drawingml/2006/picture">
+                  <pic:nvPicPr>
+                    <pic:cNvPr id="41" name="Picture 41"/>
+                    <pic:cNvPicPr/>
+                  </pic:nvPicPr>
+                  <pic:blipFill>
+                    <a:blip r:embed="rId36">
+                      <a:extLst>
+                        <a:ext uri="{28A0092B-C50C-407E-A947-70E740481C1C}">
+                          <a14:useLocalDpi xmlns:a14="http://schemas.microsoft.com/office/drawing/2010/main" val="0"/>
+                        </a:ext>
+                      </a:extLst>
+                    </a:blip>
+                    <a:stretch>
+                      <a:fillRect/>
+                    </a:stretch>
+                  </pic:blipFill>
+                  <pic:spPr>
+                    <a:xfrm>
+                      <a:off x="0" y="0"/>
+                      <a:ext cx="6086475" cy="2676525"/>
+                    </a:xfrm>
+                    <a:prstGeom prst="rect">
+                      <a:avLst/>
+                    </a:prstGeom>
+                  </pic:spPr>
+                </pic:pic>
+              </a:graphicData>
+            </a:graphic>
+          </wp:inline>
+        </w:drawing>
+      </w:r>
+    </w:p>
+    <w:p>
+      <w:pPr>
+        <w:pStyle w:val="Caption"/>
+        <w:rPr>
+          <w:rFonts w:asciiTheme="majorHAnsi" w:eastAsia="Times New Roman" w:hAnsiTheme="majorHAnsi" w:cstheme="majorHAnsi"/>
+          <w:color w:val="2F3537"/>
+          <w:sz w:val="24"/>
+          <w:szCs w:val="24"/>
+          <w:lang w:eastAsia="en-GB"/>
+        </w:rPr>
+      </w:pPr>
+      <w:r>
+        <w:rPr>
+          <w:b/>
+          <w:bCs/>
+          <w:sz w:val="24"/>
+        </w:rPr>
+        <w:t xml:space="preserve">Figure </w:t>
+      </w:r>
+      <w:r>
+        <w:rPr>
+          <w:b/>
+          <w:bCs/>
+          <w:sz w:val="24"/>
+        </w:rPr>
+        <w:fldChar w:fldCharType="begin"/>
+      </w:r>
+      <w:r>
+        <w:rPr>
+          <w:b/>
+          <w:bCs/>
+          <w:sz w:val="24"/>
+        </w:rPr>
+        <w:instrText xml:space="preserve"> SEQ Figure \* ARABIC </w:instrText>
+      </w:r>
+      <w:r>
+        <w:rPr>
+          <w:b/>
+          <w:bCs/>
+          <w:sz w:val="24"/>
+        </w:rPr>
+        <w:fldChar w:fldCharType="separate"/>
+      </w:r>
+      <w:r>
+        <w:rPr>
+          <w:b/>
+          <w:bCs/>
+          <w:noProof/>
+          <w:sz w:val="24"/>
+        </w:rPr>
+        <w:t>28</w:t>
+      </w:r>
+      <w:r>
+        <w:rPr>
+          <w:b/>
+          <w:bCs/>
+          <w:sz w:val="24"/>
+        </w:rPr>
+        <w:fldChar w:fldCharType="end"/>
+      </w:r>
+      <w:r>
+        <w:rPr>
+          <w:sz w:val="24"/>
+        </w:rPr>
+        <w:t xml:space="preserve"> - Layout Design</w:t>
+      </w:r>
     </w:p>
     <w:p>
       <w:pPr>

</xml_diff>